<commit_message>
Diagrama de Gantt y Requerimientos
Se agrega a la documentación el diagrama de gantt y la lista de
requerimientos funcionales y no funcionales
</commit_message>
<xml_diff>
--- a/Documentacion.docx
+++ b/Documentacion.docx
@@ -59,7 +59,7 @@
                         <pic:cNvPicPr/>
                       </pic:nvPicPr>
                       <pic:blipFill>
-                        <a:blip r:embed="rId6">
+                        <a:blip r:embed="rId7">
                           <a:extLst>
                             <a:ext uri="{28A0092B-C50C-407E-A947-70E740481C1C}">
                               <a14:useLocalDpi xmlns:a14="http://schemas.microsoft.com/office/drawing/2010/main" val="0"/>
@@ -377,7 +377,7 @@
                         <pic:cNvPicPr/>
                       </pic:nvPicPr>
                       <pic:blipFill>
-                        <a:blip r:embed="rId7" cstate="print">
+                        <a:blip r:embed="rId8" cstate="print">
                           <a:duotone>
                             <a:schemeClr val="accent1">
                               <a:shade val="45000"/>
@@ -575,6 +575,8 @@
         </w:rPr>
       </w:sdtEndPr>
       <w:sdtContent>
+        <w:bookmarkStart w:id="0" w:name="_GoBack" w:displacedByCustomXml="prev"/>
+        <w:bookmarkEnd w:id="0" w:displacedByCustomXml="prev"/>
         <w:p>
           <w:pPr>
             <w:pStyle w:val="TtuloTDC"/>
@@ -603,7 +605,9 @@
               <w:tab w:val="right" w:leader="dot" w:pos="8828"/>
             </w:tabs>
             <w:rPr>
+              <w:rFonts w:eastAsiaTheme="minorEastAsia"/>
               <w:noProof/>
+              <w:lang w:eastAsia="es-MX"/>
             </w:rPr>
           </w:pPr>
           <w:r>
@@ -615,7 +619,7 @@
           <w:r>
             <w:fldChar w:fldCharType="separate"/>
           </w:r>
-          <w:hyperlink w:anchor="_Toc480755507" w:history="1">
+          <w:hyperlink w:anchor="_Toc480756994" w:history="1">
             <w:r>
               <w:rPr>
                 <w:rStyle w:val="Hipervnculo"/>
@@ -642,7 +646,7 @@
                 <w:noProof/>
                 <w:webHidden/>
               </w:rPr>
-              <w:instrText xml:space="preserve"> PAGEREF _Toc480755507 \h </w:instrText>
+              <w:instrText xml:space="preserve"> PAGEREF _Toc480756994 \h </w:instrText>
             </w:r>
             <w:r>
               <w:rPr>
@@ -663,6 +667,282 @@
                 <w:webHidden/>
               </w:rPr>
               <w:t>2</w:t>
+            </w:r>
+            <w:r>
+              <w:rPr>
+                <w:noProof/>
+                <w:webHidden/>
+              </w:rPr>
+              <w:fldChar w:fldCharType="end"/>
+            </w:r>
+          </w:hyperlink>
+        </w:p>
+        <w:p>
+          <w:pPr>
+            <w:pStyle w:val="TDC1"/>
+            <w:tabs>
+              <w:tab w:val="right" w:leader="dot" w:pos="8828"/>
+            </w:tabs>
+            <w:rPr>
+              <w:rFonts w:eastAsiaTheme="minorEastAsia"/>
+              <w:noProof/>
+              <w:lang w:eastAsia="es-MX"/>
+            </w:rPr>
+          </w:pPr>
+          <w:hyperlink w:anchor="_Toc480756995" w:history="1">
+            <w:r>
+              <w:rPr>
+                <w:rStyle w:val="Hipervnculo"/>
+                <w:noProof/>
+              </w:rPr>
+              <w:t>Diagrama de Gantt</w:t>
+            </w:r>
+            <w:r>
+              <w:rPr>
+                <w:noProof/>
+                <w:webHidden/>
+              </w:rPr>
+              <w:tab/>
+            </w:r>
+            <w:r>
+              <w:rPr>
+                <w:noProof/>
+                <w:webHidden/>
+              </w:rPr>
+              <w:fldChar w:fldCharType="begin"/>
+            </w:r>
+            <w:r>
+              <w:rPr>
+                <w:noProof/>
+                <w:webHidden/>
+              </w:rPr>
+              <w:instrText xml:space="preserve"> PAGEREF _Toc480756995 \h </w:instrText>
+            </w:r>
+            <w:r>
+              <w:rPr>
+                <w:noProof/>
+                <w:webHidden/>
+              </w:rPr>
+            </w:r>
+            <w:r>
+              <w:rPr>
+                <w:noProof/>
+                <w:webHidden/>
+              </w:rPr>
+              <w:fldChar w:fldCharType="separate"/>
+            </w:r>
+            <w:r>
+              <w:rPr>
+                <w:noProof/>
+                <w:webHidden/>
+              </w:rPr>
+              <w:t>3</w:t>
+            </w:r>
+            <w:r>
+              <w:rPr>
+                <w:noProof/>
+                <w:webHidden/>
+              </w:rPr>
+              <w:fldChar w:fldCharType="end"/>
+            </w:r>
+          </w:hyperlink>
+        </w:p>
+        <w:p>
+          <w:pPr>
+            <w:pStyle w:val="TDC1"/>
+            <w:tabs>
+              <w:tab w:val="right" w:leader="dot" w:pos="8828"/>
+            </w:tabs>
+            <w:rPr>
+              <w:rFonts w:eastAsiaTheme="minorEastAsia"/>
+              <w:noProof/>
+              <w:lang w:eastAsia="es-MX"/>
+            </w:rPr>
+          </w:pPr>
+          <w:hyperlink w:anchor="_Toc480756996" w:history="1">
+            <w:r>
+              <w:rPr>
+                <w:rStyle w:val="Hipervnculo"/>
+                <w:noProof/>
+              </w:rPr>
+              <w:t>Lista de requerimientos</w:t>
+            </w:r>
+            <w:r>
+              <w:rPr>
+                <w:noProof/>
+                <w:webHidden/>
+              </w:rPr>
+              <w:tab/>
+            </w:r>
+            <w:r>
+              <w:rPr>
+                <w:noProof/>
+                <w:webHidden/>
+              </w:rPr>
+              <w:fldChar w:fldCharType="begin"/>
+            </w:r>
+            <w:r>
+              <w:rPr>
+                <w:noProof/>
+                <w:webHidden/>
+              </w:rPr>
+              <w:instrText xml:space="preserve"> PAGEREF _Toc480756996 \h </w:instrText>
+            </w:r>
+            <w:r>
+              <w:rPr>
+                <w:noProof/>
+                <w:webHidden/>
+              </w:rPr>
+            </w:r>
+            <w:r>
+              <w:rPr>
+                <w:noProof/>
+                <w:webHidden/>
+              </w:rPr>
+              <w:fldChar w:fldCharType="separate"/>
+            </w:r>
+            <w:r>
+              <w:rPr>
+                <w:noProof/>
+                <w:webHidden/>
+              </w:rPr>
+              <w:t>3</w:t>
+            </w:r>
+            <w:r>
+              <w:rPr>
+                <w:noProof/>
+                <w:webHidden/>
+              </w:rPr>
+              <w:fldChar w:fldCharType="end"/>
+            </w:r>
+          </w:hyperlink>
+        </w:p>
+        <w:p>
+          <w:pPr>
+            <w:pStyle w:val="TDC2"/>
+            <w:tabs>
+              <w:tab w:val="right" w:leader="dot" w:pos="8828"/>
+            </w:tabs>
+            <w:rPr>
+              <w:noProof/>
+            </w:rPr>
+          </w:pPr>
+          <w:hyperlink w:anchor="_Toc480756997" w:history="1">
+            <w:r>
+              <w:rPr>
+                <w:rStyle w:val="Hipervnculo"/>
+                <w:noProof/>
+              </w:rPr>
+              <w:t>Funcionales:</w:t>
+            </w:r>
+            <w:r>
+              <w:rPr>
+                <w:noProof/>
+                <w:webHidden/>
+              </w:rPr>
+              <w:tab/>
+            </w:r>
+            <w:r>
+              <w:rPr>
+                <w:noProof/>
+                <w:webHidden/>
+              </w:rPr>
+              <w:fldChar w:fldCharType="begin"/>
+            </w:r>
+            <w:r>
+              <w:rPr>
+                <w:noProof/>
+                <w:webHidden/>
+              </w:rPr>
+              <w:instrText xml:space="preserve"> PAGEREF _Toc480756997 \h </w:instrText>
+            </w:r>
+            <w:r>
+              <w:rPr>
+                <w:noProof/>
+                <w:webHidden/>
+              </w:rPr>
+            </w:r>
+            <w:r>
+              <w:rPr>
+                <w:noProof/>
+                <w:webHidden/>
+              </w:rPr>
+              <w:fldChar w:fldCharType="separate"/>
+            </w:r>
+            <w:r>
+              <w:rPr>
+                <w:noProof/>
+                <w:webHidden/>
+              </w:rPr>
+              <w:t>3</w:t>
+            </w:r>
+            <w:r>
+              <w:rPr>
+                <w:noProof/>
+                <w:webHidden/>
+              </w:rPr>
+              <w:fldChar w:fldCharType="end"/>
+            </w:r>
+          </w:hyperlink>
+        </w:p>
+        <w:p>
+          <w:pPr>
+            <w:pStyle w:val="TDC2"/>
+            <w:tabs>
+              <w:tab w:val="right" w:leader="dot" w:pos="8828"/>
+            </w:tabs>
+            <w:rPr>
+              <w:noProof/>
+            </w:rPr>
+          </w:pPr>
+          <w:hyperlink w:anchor="_Toc480756998" w:history="1">
+            <w:r>
+              <w:rPr>
+                <w:rStyle w:val="Hipervnculo"/>
+                <w:noProof/>
+              </w:rPr>
+              <w:t>No funcionales:</w:t>
+            </w:r>
+            <w:r>
+              <w:rPr>
+                <w:noProof/>
+                <w:webHidden/>
+              </w:rPr>
+              <w:tab/>
+            </w:r>
+            <w:r>
+              <w:rPr>
+                <w:noProof/>
+                <w:webHidden/>
+              </w:rPr>
+              <w:fldChar w:fldCharType="begin"/>
+            </w:r>
+            <w:r>
+              <w:rPr>
+                <w:noProof/>
+                <w:webHidden/>
+              </w:rPr>
+              <w:instrText xml:space="preserve"> PAGEREF _Toc480756998 \h </w:instrText>
+            </w:r>
+            <w:r>
+              <w:rPr>
+                <w:noProof/>
+                <w:webHidden/>
+              </w:rPr>
+            </w:r>
+            <w:r>
+              <w:rPr>
+                <w:noProof/>
+                <w:webHidden/>
+              </w:rPr>
+              <w:fldChar w:fldCharType="separate"/>
+            </w:r>
+            <w:r>
+              <w:rPr>
+                <w:noProof/>
+                <w:webHidden/>
+              </w:rPr>
+              <w:t>3</w:t>
             </w:r>
             <w:r>
               <w:rPr>
@@ -735,8 +1015,6 @@
           <w:tab w:val="left" w:pos="1635"/>
         </w:tabs>
       </w:pPr>
-      <w:bookmarkStart w:id="0" w:name="_GoBack"/>
-      <w:bookmarkEnd w:id="0"/>
     </w:p>
     <w:p>
       <w:pPr>
@@ -749,9 +1027,8 @@
       <w:pPr>
         <w:pStyle w:val="Ttulo1"/>
       </w:pPr>
-      <w:bookmarkStart w:id="1" w:name="_Toc480755507"/>
+      <w:bookmarkStart w:id="1" w:name="_Toc480756994"/>
       <w:r>
-        <w:lastRenderedPageBreak/>
         <w:t>Introducción</w:t>
       </w:r>
       <w:bookmarkEnd w:id="1"/>
@@ -759,6 +1036,387 @@
         <w:t xml:space="preserve"> </w:t>
       </w:r>
     </w:p>
+    <w:p/>
+    <w:p>
+      <w:pPr>
+        <w:spacing w:line="360" w:lineRule="auto"/>
+        <w:jc w:val="both"/>
+        <w:rPr>
+          <w:rFonts w:ascii="Arial" w:hAnsi="Arial" w:cs="Arial"/>
+          <w:sz w:val="24"/>
+          <w:szCs w:val="24"/>
+        </w:rPr>
+      </w:pPr>
+      <w:r>
+        <w:rPr>
+          <w:rFonts w:ascii="Arial" w:hAnsi="Arial" w:cs="Arial"/>
+          <w:sz w:val="24"/>
+          <w:szCs w:val="24"/>
+        </w:rPr>
+        <w:t xml:space="preserve">En el presente documento vamos a abordar los principales aspectos del proyecto </w:t>
+      </w:r>
+      <w:r>
+        <w:rPr>
+          <w:rFonts w:ascii="Arial" w:hAnsi="Arial" w:cs="Arial"/>
+          <w:sz w:val="24"/>
+          <w:szCs w:val="24"/>
+        </w:rPr>
+        <w:t>IMC (Índice de masa corporal)</w:t>
+      </w:r>
+      <w:r>
+        <w:rPr>
+          <w:rFonts w:ascii="Arial" w:hAnsi="Arial" w:cs="Arial"/>
+          <w:sz w:val="24"/>
+          <w:szCs w:val="24"/>
+        </w:rPr>
+        <w:t xml:space="preserve">, donde se </w:t>
+      </w:r>
+      <w:r>
+        <w:rPr>
+          <w:rFonts w:ascii="Arial" w:hAnsi="Arial" w:cs="Arial"/>
+          <w:sz w:val="24"/>
+          <w:szCs w:val="24"/>
+        </w:rPr>
+        <w:t>representará</w:t>
+      </w:r>
+      <w:r>
+        <w:rPr>
+          <w:rFonts w:ascii="Arial" w:hAnsi="Arial" w:cs="Arial"/>
+          <w:sz w:val="24"/>
+          <w:szCs w:val="24"/>
+        </w:rPr>
+        <w:t xml:space="preserve"> las distintas tablas de la estructura PSP0.</w:t>
+      </w:r>
+    </w:p>
+    <w:p>
+      <w:pPr>
+        <w:spacing w:line="360" w:lineRule="auto"/>
+        <w:jc w:val="both"/>
+        <w:rPr>
+          <w:rFonts w:ascii="Arial" w:hAnsi="Arial" w:cs="Arial"/>
+          <w:sz w:val="24"/>
+          <w:szCs w:val="24"/>
+        </w:rPr>
+      </w:pPr>
+      <w:r>
+        <w:rPr>
+          <w:rFonts w:ascii="Arial" w:hAnsi="Arial" w:cs="Arial"/>
+          <w:sz w:val="24"/>
+          <w:szCs w:val="24"/>
+        </w:rPr>
+        <w:t>En un primer paso se presentarán los puntos acerca el análisis que contiene este proyecto, así como el diagrama de Gantt, sus requerimientos y diagrama de casos de uso.</w:t>
+      </w:r>
+    </w:p>
+    <w:p>
+      <w:pPr>
+        <w:spacing w:line="360" w:lineRule="auto"/>
+        <w:jc w:val="both"/>
+        <w:rPr>
+          <w:rFonts w:ascii="Arial" w:hAnsi="Arial" w:cs="Arial"/>
+          <w:sz w:val="24"/>
+          <w:szCs w:val="24"/>
+        </w:rPr>
+      </w:pPr>
+      <w:r>
+        <w:rPr>
+          <w:rFonts w:ascii="Arial" w:hAnsi="Arial" w:cs="Arial"/>
+          <w:sz w:val="24"/>
+          <w:szCs w:val="24"/>
+        </w:rPr>
+        <w:t xml:space="preserve">Después se </w:t>
+      </w:r>
+      <w:r>
+        <w:rPr>
+          <w:rFonts w:ascii="Arial" w:hAnsi="Arial" w:cs="Arial"/>
+          <w:sz w:val="24"/>
+          <w:szCs w:val="24"/>
+        </w:rPr>
+        <w:t>continúa</w:t>
+      </w:r>
+      <w:r>
+        <w:rPr>
+          <w:rFonts w:ascii="Arial" w:hAnsi="Arial" w:cs="Arial"/>
+          <w:sz w:val="24"/>
+          <w:szCs w:val="24"/>
+        </w:rPr>
+        <w:t xml:space="preserve"> exponiendo las acciones que cada integrante realizo por medio de las tablas del PSP0, en el que el análisis fue individual y el desarrollo fue por parte de cada uno correspondiendo a </w:t>
+      </w:r>
+      <w:r>
+        <w:rPr>
+          <w:rFonts w:ascii="Arial" w:hAnsi="Arial" w:cs="Arial"/>
+          <w:sz w:val="24"/>
+          <w:szCs w:val="24"/>
+        </w:rPr>
+        <w:t>las tareas</w:t>
+      </w:r>
+      <w:r>
+        <w:rPr>
+          <w:rFonts w:ascii="Arial" w:hAnsi="Arial" w:cs="Arial"/>
+          <w:sz w:val="24"/>
+          <w:szCs w:val="24"/>
+        </w:rPr>
+        <w:t xml:space="preserve"> asignadas y en base a los tiempos de control que se manejaron en el controlador de versiones </w:t>
+      </w:r>
+      <w:proofErr w:type="spellStart"/>
+      <w:r>
+        <w:rPr>
+          <w:rFonts w:ascii="Arial" w:hAnsi="Arial" w:cs="Arial"/>
+          <w:sz w:val="24"/>
+          <w:szCs w:val="24"/>
+        </w:rPr>
+        <w:t>Github</w:t>
+      </w:r>
+      <w:proofErr w:type="spellEnd"/>
+      <w:r>
+        <w:rPr>
+          <w:rFonts w:ascii="Arial" w:hAnsi="Arial" w:cs="Arial"/>
+          <w:sz w:val="24"/>
+          <w:szCs w:val="24"/>
+        </w:rPr>
+        <w:t>.</w:t>
+      </w:r>
+    </w:p>
+    <w:p/>
+    <w:p/>
+    <w:p/>
+    <w:p/>
+    <w:p/>
+    <w:p/>
+    <w:p/>
+    <w:p/>
+    <w:p/>
+    <w:p/>
+    <w:p/>
+    <w:p>
+      <w:pPr>
+        <w:tabs>
+          <w:tab w:val="left" w:pos="1830"/>
+        </w:tabs>
+      </w:pPr>
+      <w:r>
+        <w:tab/>
+      </w:r>
+    </w:p>
+    <w:p>
+      <w:pPr>
+        <w:tabs>
+          <w:tab w:val="left" w:pos="1830"/>
+        </w:tabs>
+      </w:pPr>
+    </w:p>
+    <w:p>
+      <w:pPr>
+        <w:tabs>
+          <w:tab w:val="left" w:pos="1830"/>
+        </w:tabs>
+      </w:pPr>
+    </w:p>
+    <w:p>
+      <w:pPr>
+        <w:tabs>
+          <w:tab w:val="left" w:pos="1830"/>
+        </w:tabs>
+      </w:pPr>
+    </w:p>
+    <w:p>
+      <w:pPr>
+        <w:tabs>
+          <w:tab w:val="left" w:pos="1830"/>
+        </w:tabs>
+      </w:pPr>
+    </w:p>
+    <w:p>
+      <w:pPr>
+        <w:pStyle w:val="Ttulo1"/>
+      </w:pPr>
+      <w:bookmarkStart w:id="2" w:name="_Toc480756995"/>
+      <w:r>
+        <w:t>Diagrama de Gantt</w:t>
+      </w:r>
+      <w:bookmarkEnd w:id="2"/>
+    </w:p>
+    <w:p/>
+    <w:p>
+      <w:r>
+        <w:rPr>
+          <w:noProof/>
+          <w:lang w:eastAsia="es-MX"/>
+        </w:rPr>
+        <w:drawing>
+          <wp:anchor distT="0" distB="0" distL="114300" distR="114300" simplePos="0" relativeHeight="251661312" behindDoc="1" locked="0" layoutInCell="1" allowOverlap="1">
+            <wp:simplePos x="0" y="0"/>
+            <wp:positionH relativeFrom="column">
+              <wp:posOffset>358140</wp:posOffset>
+            </wp:positionH>
+            <wp:positionV relativeFrom="paragraph">
+              <wp:posOffset>124460</wp:posOffset>
+            </wp:positionV>
+            <wp:extent cx="5306037" cy="3181350"/>
+            <wp:effectExtent l="19050" t="19050" r="28575" b="19050"/>
+            <wp:wrapNone/>
+            <wp:docPr id="2" name="Imagen 2"/>
+            <wp:cNvGraphicFramePr>
+              <a:graphicFrameLocks xmlns:a="http://schemas.openxmlformats.org/drawingml/2006/main" noChangeAspect="1"/>
+            </wp:cNvGraphicFramePr>
+            <a:graphic xmlns:a="http://schemas.openxmlformats.org/drawingml/2006/main">
+              <a:graphicData uri="http://schemas.openxmlformats.org/drawingml/2006/picture">
+                <pic:pic xmlns:pic="http://schemas.openxmlformats.org/drawingml/2006/picture">
+                  <pic:nvPicPr>
+                    <pic:cNvPr id="2" name="gantt.png"/>
+                    <pic:cNvPicPr/>
+                  </pic:nvPicPr>
+                  <pic:blipFill rotWithShape="1">
+                    <a:blip r:embed="rId9">
+                      <a:extLst>
+                        <a:ext uri="{28A0092B-C50C-407E-A947-70E740481C1C}">
+                          <a14:useLocalDpi xmlns:a14="http://schemas.microsoft.com/office/drawing/2010/main" val="0"/>
+                        </a:ext>
+                      </a:extLst>
+                    </a:blip>
+                    <a:srcRect t="1" r="43431" b="4107"/>
+                    <a:stretch/>
+                  </pic:blipFill>
+                  <pic:spPr bwMode="auto">
+                    <a:xfrm>
+                      <a:off x="0" y="0"/>
+                      <a:ext cx="5306037" cy="3181350"/>
+                    </a:xfrm>
+                    <a:prstGeom prst="rect">
+                      <a:avLst/>
+                    </a:prstGeom>
+                    <a:ln>
+                      <a:solidFill>
+                        <a:schemeClr val="tx1"/>
+                      </a:solidFill>
+                    </a:ln>
+                    <a:extLst>
+                      <a:ext uri="{53640926-AAD7-44D8-BBD7-CCE9431645EC}">
+                        <a14:shadowObscured xmlns:a14="http://schemas.microsoft.com/office/drawing/2010/main"/>
+                      </a:ext>
+                    </a:extLst>
+                  </pic:spPr>
+                </pic:pic>
+              </a:graphicData>
+            </a:graphic>
+            <wp14:sizeRelH relativeFrom="page">
+              <wp14:pctWidth>0</wp14:pctWidth>
+            </wp14:sizeRelH>
+            <wp14:sizeRelV relativeFrom="page">
+              <wp14:pctHeight>0</wp14:pctHeight>
+            </wp14:sizeRelV>
+          </wp:anchor>
+        </w:drawing>
+      </w:r>
+    </w:p>
+    <w:p/>
+    <w:p/>
+    <w:p/>
+    <w:p/>
+    <w:p/>
+    <w:p/>
+    <w:p/>
+    <w:p/>
+    <w:p/>
+    <w:p/>
+    <w:p/>
+    <w:p/>
+    <w:p>
+      <w:pPr>
+        <w:pStyle w:val="Ttulo1"/>
+      </w:pPr>
+      <w:bookmarkStart w:id="3" w:name="_Toc475085563"/>
+      <w:bookmarkStart w:id="4" w:name="_Toc480756996"/>
+      <w:r>
+        <w:t>Lista de requerimientos</w:t>
+      </w:r>
+      <w:bookmarkEnd w:id="3"/>
+      <w:bookmarkEnd w:id="4"/>
+    </w:p>
+    <w:p>
+      <w:pPr>
+        <w:pStyle w:val="Ttulo2"/>
+      </w:pPr>
+      <w:bookmarkStart w:id="5" w:name="_Toc475085564"/>
+      <w:bookmarkStart w:id="6" w:name="_Toc480756997"/>
+      <w:r>
+        <w:t>Funcionales:</w:t>
+      </w:r>
+      <w:bookmarkEnd w:id="5"/>
+      <w:bookmarkEnd w:id="6"/>
+    </w:p>
+    <w:p>
+      <w:pPr>
+        <w:pStyle w:val="Prrafodelista"/>
+        <w:numPr>
+          <w:ilvl w:val="0"/>
+          <w:numId w:val="1"/>
+        </w:numPr>
+      </w:pPr>
+      <w:r>
+        <w:t>RF001. Obtención del peso y altura por parte del usuario.</w:t>
+      </w:r>
+    </w:p>
+    <w:p>
+      <w:pPr>
+        <w:pStyle w:val="Prrafodelista"/>
+        <w:numPr>
+          <w:ilvl w:val="0"/>
+          <w:numId w:val="1"/>
+        </w:numPr>
+      </w:pPr>
+      <w:r>
+        <w:t>RF002. Validar que los campos de peso y estatura no estén vacíos.</w:t>
+      </w:r>
+    </w:p>
+    <w:p>
+      <w:pPr>
+        <w:pStyle w:val="Prrafodelista"/>
+        <w:numPr>
+          <w:ilvl w:val="0"/>
+          <w:numId w:val="1"/>
+        </w:numPr>
+      </w:pPr>
+      <w:r>
+        <w:t>RF003. Calcular el índice de masa corporal.</w:t>
+      </w:r>
+    </w:p>
+    <w:p>
+      <w:pPr>
+        <w:pStyle w:val="Prrafodelista"/>
+        <w:numPr>
+          <w:ilvl w:val="0"/>
+          <w:numId w:val="1"/>
+        </w:numPr>
+      </w:pPr>
+      <w:r>
+        <w:t xml:space="preserve">RF004. Clasificación según el índice de masa corporal. </w:t>
+      </w:r>
+    </w:p>
+    <w:p>
+      <w:pPr>
+        <w:pStyle w:val="Ttulo2"/>
+      </w:pPr>
+      <w:bookmarkStart w:id="7" w:name="_Toc475085565"/>
+      <w:bookmarkStart w:id="8" w:name="_Toc480756998"/>
+      <w:r>
+        <w:t>No funcionales:</w:t>
+      </w:r>
+      <w:bookmarkEnd w:id="7"/>
+      <w:bookmarkEnd w:id="8"/>
+    </w:p>
+    <w:p>
+      <w:pPr>
+        <w:pStyle w:val="Prrafodelista"/>
+        <w:numPr>
+          <w:ilvl w:val="0"/>
+          <w:numId w:val="2"/>
+        </w:numPr>
+      </w:pPr>
+      <w:r>
+        <w:t xml:space="preserve">RF002. Validar que se llenen todos los campos </w:t>
+      </w:r>
+    </w:p>
+    <w:p/>
     <w:sectPr>
       <w:pgSz w:w="12240" w:h="15840"/>
       <w:pgMar w:top="1417" w:right="1701" w:bottom="1417" w:left="1701" w:header="708" w:footer="708" w:gutter="0"/>
@@ -769,6 +1427,243 @@
     </w:sectPr>
   </w:body>
 </w:document>
+</file>
+
+<file path=word/numbering.xml><?xml version="1.0" encoding="utf-8"?>
+<w:numbering xmlns:wpc="http://schemas.microsoft.com/office/word/2010/wordprocessingCanvas" xmlns:cx="http://schemas.microsoft.com/office/drawing/2014/chartex" xmlns:cx1="http://schemas.microsoft.com/office/drawing/2015/9/8/chartex" xmlns:cx2="http://schemas.microsoft.com/office/drawing/2015/10/21/chartex" xmlns:cx3="http://schemas.microsoft.com/office/drawing/2016/5/9/chartex" xmlns:cx4="http://schemas.microsoft.com/office/drawing/2016/5/10/chartex" xmlns:cx5="http://schemas.microsoft.com/office/drawing/2016/5/11/chartex" xmlns:cx6="http://schemas.microsoft.com/office/drawing/2016/5/12/chartex" xmlns:cx7="http://schemas.microsoft.com/office/drawing/2016/5/13/chartex" xmlns:cx8="http://schemas.microsoft.com/office/drawing/2016/5/14/chartex" xmlns:mc="http://schemas.openxmlformats.org/markup-compatibility/2006" xmlns:o="urn:schemas-microsoft-com:office:office" xmlns:r="http://schemas.openxmlformats.org/officeDocument/2006/relationships" xmlns:m="http://schemas.openxmlformats.org/officeDocument/2006/math" xmlns:v="urn:schemas-microsoft-com:vml" xmlns:wp14="http://schemas.microsoft.com/office/word/2010/wordprocessingDrawing" xmlns:wp="http://schemas.openxmlformats.org/drawingml/2006/wordprocessingDrawing" xmlns:w10="urn:schemas-microsoft-com:office:word" xmlns:w="http://schemas.openxmlformats.org/wordprocessingml/2006/main" xmlns:w14="http://schemas.microsoft.com/office/word/2010/wordml" xmlns:w15="http://schemas.microsoft.com/office/word/2012/wordml" xmlns:w16se="http://schemas.microsoft.com/office/word/2015/wordml/symex" xmlns:wpg="http://schemas.microsoft.com/office/word/2010/wordprocessingGroup" xmlns:wpi="http://schemas.microsoft.com/office/word/2010/wordprocessingInk" xmlns:wne="http://schemas.microsoft.com/office/word/2006/wordml" xmlns:wps="http://schemas.microsoft.com/office/word/2010/wordprocessingShape" mc:Ignorable="w14 w15 w16se wp14">
+  <w:abstractNum w:abstractNumId="0" w15:restartNumberingAfterBreak="0">
+    <w:nsid w:val="679C20DA"/>
+    <w:multiLevelType w:val="hybridMultilevel"/>
+    <w:tmpl w:val="6BB8103E"/>
+    <w:lvl w:ilvl="0" w:tplc="0C0A0001">
+      <w:start w:val="1"/>
+      <w:numFmt w:val="bullet"/>
+      <w:lvlText w:val=""/>
+      <w:lvlJc w:val="left"/>
+      <w:pPr>
+        <w:ind w:left="720" w:hanging="360"/>
+      </w:pPr>
+      <w:rPr>
+        <w:rFonts w:ascii="Symbol" w:hAnsi="Symbol" w:hint="default"/>
+      </w:rPr>
+    </w:lvl>
+    <w:lvl w:ilvl="1" w:tplc="0C0A0003" w:tentative="1">
+      <w:start w:val="1"/>
+      <w:numFmt w:val="bullet"/>
+      <w:lvlText w:val="o"/>
+      <w:lvlJc w:val="left"/>
+      <w:pPr>
+        <w:ind w:left="1440" w:hanging="360"/>
+      </w:pPr>
+      <w:rPr>
+        <w:rFonts w:ascii="Courier New" w:hAnsi="Courier New" w:cs="Courier New" w:hint="default"/>
+      </w:rPr>
+    </w:lvl>
+    <w:lvl w:ilvl="2" w:tplc="0C0A0005" w:tentative="1">
+      <w:start w:val="1"/>
+      <w:numFmt w:val="bullet"/>
+      <w:lvlText w:val=""/>
+      <w:lvlJc w:val="left"/>
+      <w:pPr>
+        <w:ind w:left="2160" w:hanging="360"/>
+      </w:pPr>
+      <w:rPr>
+        <w:rFonts w:ascii="Wingdings" w:hAnsi="Wingdings" w:hint="default"/>
+      </w:rPr>
+    </w:lvl>
+    <w:lvl w:ilvl="3" w:tplc="0C0A0001" w:tentative="1">
+      <w:start w:val="1"/>
+      <w:numFmt w:val="bullet"/>
+      <w:lvlText w:val=""/>
+      <w:lvlJc w:val="left"/>
+      <w:pPr>
+        <w:ind w:left="2880" w:hanging="360"/>
+      </w:pPr>
+      <w:rPr>
+        <w:rFonts w:ascii="Symbol" w:hAnsi="Symbol" w:hint="default"/>
+      </w:rPr>
+    </w:lvl>
+    <w:lvl w:ilvl="4" w:tplc="0C0A0003" w:tentative="1">
+      <w:start w:val="1"/>
+      <w:numFmt w:val="bullet"/>
+      <w:lvlText w:val="o"/>
+      <w:lvlJc w:val="left"/>
+      <w:pPr>
+        <w:ind w:left="3600" w:hanging="360"/>
+      </w:pPr>
+      <w:rPr>
+        <w:rFonts w:ascii="Courier New" w:hAnsi="Courier New" w:cs="Courier New" w:hint="default"/>
+      </w:rPr>
+    </w:lvl>
+    <w:lvl w:ilvl="5" w:tplc="0C0A0005" w:tentative="1">
+      <w:start w:val="1"/>
+      <w:numFmt w:val="bullet"/>
+      <w:lvlText w:val=""/>
+      <w:lvlJc w:val="left"/>
+      <w:pPr>
+        <w:ind w:left="4320" w:hanging="360"/>
+      </w:pPr>
+      <w:rPr>
+        <w:rFonts w:ascii="Wingdings" w:hAnsi="Wingdings" w:hint="default"/>
+      </w:rPr>
+    </w:lvl>
+    <w:lvl w:ilvl="6" w:tplc="0C0A0001" w:tentative="1">
+      <w:start w:val="1"/>
+      <w:numFmt w:val="bullet"/>
+      <w:lvlText w:val=""/>
+      <w:lvlJc w:val="left"/>
+      <w:pPr>
+        <w:ind w:left="5040" w:hanging="360"/>
+      </w:pPr>
+      <w:rPr>
+        <w:rFonts w:ascii="Symbol" w:hAnsi="Symbol" w:hint="default"/>
+      </w:rPr>
+    </w:lvl>
+    <w:lvl w:ilvl="7" w:tplc="0C0A0003" w:tentative="1">
+      <w:start w:val="1"/>
+      <w:numFmt w:val="bullet"/>
+      <w:lvlText w:val="o"/>
+      <w:lvlJc w:val="left"/>
+      <w:pPr>
+        <w:ind w:left="5760" w:hanging="360"/>
+      </w:pPr>
+      <w:rPr>
+        <w:rFonts w:ascii="Courier New" w:hAnsi="Courier New" w:cs="Courier New" w:hint="default"/>
+      </w:rPr>
+    </w:lvl>
+    <w:lvl w:ilvl="8" w:tplc="0C0A0005" w:tentative="1">
+      <w:start w:val="1"/>
+      <w:numFmt w:val="bullet"/>
+      <w:lvlText w:val=""/>
+      <w:lvlJc w:val="left"/>
+      <w:pPr>
+        <w:ind w:left="6480" w:hanging="360"/>
+      </w:pPr>
+      <w:rPr>
+        <w:rFonts w:ascii="Wingdings" w:hAnsi="Wingdings" w:hint="default"/>
+      </w:rPr>
+    </w:lvl>
+  </w:abstractNum>
+  <w:abstractNum w:abstractNumId="1" w15:restartNumberingAfterBreak="0">
+    <w:nsid w:val="70D61B99"/>
+    <w:multiLevelType w:val="hybridMultilevel"/>
+    <w:tmpl w:val="C076255C"/>
+    <w:lvl w:ilvl="0" w:tplc="0C0A0001">
+      <w:start w:val="1"/>
+      <w:numFmt w:val="bullet"/>
+      <w:lvlText w:val=""/>
+      <w:lvlJc w:val="left"/>
+      <w:pPr>
+        <w:ind w:left="720" w:hanging="360"/>
+      </w:pPr>
+      <w:rPr>
+        <w:rFonts w:ascii="Symbol" w:hAnsi="Symbol" w:hint="default"/>
+      </w:rPr>
+    </w:lvl>
+    <w:lvl w:ilvl="1" w:tplc="0C0A0003" w:tentative="1">
+      <w:start w:val="1"/>
+      <w:numFmt w:val="bullet"/>
+      <w:lvlText w:val="o"/>
+      <w:lvlJc w:val="left"/>
+      <w:pPr>
+        <w:ind w:left="1440" w:hanging="360"/>
+      </w:pPr>
+      <w:rPr>
+        <w:rFonts w:ascii="Courier New" w:hAnsi="Courier New" w:cs="Courier New" w:hint="default"/>
+      </w:rPr>
+    </w:lvl>
+    <w:lvl w:ilvl="2" w:tplc="0C0A0005" w:tentative="1">
+      <w:start w:val="1"/>
+      <w:numFmt w:val="bullet"/>
+      <w:lvlText w:val=""/>
+      <w:lvlJc w:val="left"/>
+      <w:pPr>
+        <w:ind w:left="2160" w:hanging="360"/>
+      </w:pPr>
+      <w:rPr>
+        <w:rFonts w:ascii="Wingdings" w:hAnsi="Wingdings" w:hint="default"/>
+      </w:rPr>
+    </w:lvl>
+    <w:lvl w:ilvl="3" w:tplc="0C0A0001" w:tentative="1">
+      <w:start w:val="1"/>
+      <w:numFmt w:val="bullet"/>
+      <w:lvlText w:val=""/>
+      <w:lvlJc w:val="left"/>
+      <w:pPr>
+        <w:ind w:left="2880" w:hanging="360"/>
+      </w:pPr>
+      <w:rPr>
+        <w:rFonts w:ascii="Symbol" w:hAnsi="Symbol" w:hint="default"/>
+      </w:rPr>
+    </w:lvl>
+    <w:lvl w:ilvl="4" w:tplc="0C0A0003" w:tentative="1">
+      <w:start w:val="1"/>
+      <w:numFmt w:val="bullet"/>
+      <w:lvlText w:val="o"/>
+      <w:lvlJc w:val="left"/>
+      <w:pPr>
+        <w:ind w:left="3600" w:hanging="360"/>
+      </w:pPr>
+      <w:rPr>
+        <w:rFonts w:ascii="Courier New" w:hAnsi="Courier New" w:cs="Courier New" w:hint="default"/>
+      </w:rPr>
+    </w:lvl>
+    <w:lvl w:ilvl="5" w:tplc="0C0A0005" w:tentative="1">
+      <w:start w:val="1"/>
+      <w:numFmt w:val="bullet"/>
+      <w:lvlText w:val=""/>
+      <w:lvlJc w:val="left"/>
+      <w:pPr>
+        <w:ind w:left="4320" w:hanging="360"/>
+      </w:pPr>
+      <w:rPr>
+        <w:rFonts w:ascii="Wingdings" w:hAnsi="Wingdings" w:hint="default"/>
+      </w:rPr>
+    </w:lvl>
+    <w:lvl w:ilvl="6" w:tplc="0C0A0001" w:tentative="1">
+      <w:start w:val="1"/>
+      <w:numFmt w:val="bullet"/>
+      <w:lvlText w:val=""/>
+      <w:lvlJc w:val="left"/>
+      <w:pPr>
+        <w:ind w:left="5040" w:hanging="360"/>
+      </w:pPr>
+      <w:rPr>
+        <w:rFonts w:ascii="Symbol" w:hAnsi="Symbol" w:hint="default"/>
+      </w:rPr>
+    </w:lvl>
+    <w:lvl w:ilvl="7" w:tplc="0C0A0003" w:tentative="1">
+      <w:start w:val="1"/>
+      <w:numFmt w:val="bullet"/>
+      <w:lvlText w:val="o"/>
+      <w:lvlJc w:val="left"/>
+      <w:pPr>
+        <w:ind w:left="5760" w:hanging="360"/>
+      </w:pPr>
+      <w:rPr>
+        <w:rFonts w:ascii="Courier New" w:hAnsi="Courier New" w:cs="Courier New" w:hint="default"/>
+      </w:rPr>
+    </w:lvl>
+    <w:lvl w:ilvl="8" w:tplc="0C0A0005" w:tentative="1">
+      <w:start w:val="1"/>
+      <w:numFmt w:val="bullet"/>
+      <w:lvlText w:val=""/>
+      <w:lvlJc w:val="left"/>
+      <w:pPr>
+        <w:ind w:left="6480" w:hanging="360"/>
+      </w:pPr>
+      <w:rPr>
+        <w:rFonts w:ascii="Wingdings" w:hAnsi="Wingdings" w:hint="default"/>
+      </w:rPr>
+    </w:lvl>
+  </w:abstractNum>
+  <w:num w:numId="1">
+    <w:abstractNumId w:val="0"/>
+  </w:num>
+  <w:num w:numId="2">
+    <w:abstractNumId w:val="1"/>
+  </w:num>
+</w:numbering>
 </file>
 
 <file path=word/styles.xml><?xml version="1.0" encoding="utf-8"?>
@@ -1189,6 +2084,28 @@
       <w:szCs w:val="32"/>
     </w:rPr>
   </w:style>
+  <w:style w:type="paragraph" w:styleId="Ttulo2">
+    <w:name w:val="heading 2"/>
+    <w:basedOn w:val="Normal"/>
+    <w:next w:val="Normal"/>
+    <w:link w:val="Ttulo2Car"/>
+    <w:uiPriority w:val="9"/>
+    <w:unhideWhenUsed/>
+    <w:qFormat/>
+    <w:rsid w:val="00884252"/>
+    <w:pPr>
+      <w:keepNext/>
+      <w:keepLines/>
+      <w:spacing w:before="40" w:after="0"/>
+      <w:outlineLvl w:val="1"/>
+    </w:pPr>
+    <w:rPr>
+      <w:rFonts w:asciiTheme="majorHAnsi" w:eastAsiaTheme="majorEastAsia" w:hAnsiTheme="majorHAnsi" w:cstheme="majorBidi"/>
+      <w:color w:val="2F5496" w:themeColor="accent1" w:themeShade="BF"/>
+      <w:sz w:val="26"/>
+      <w:szCs w:val="26"/>
+    </w:rPr>
+  </w:style>
   <w:style w:type="paragraph" w:styleId="Ttulo4">
     <w:name w:val="heading 4"/>
     <w:basedOn w:val="Normal"/>
@@ -1326,6 +2243,47 @@
       <w:u w:val="single"/>
     </w:rPr>
   </w:style>
+  <w:style w:type="character" w:customStyle="1" w:styleId="Ttulo2Car">
+    <w:name w:val="Título 2 Car"/>
+    <w:basedOn w:val="Fuentedeprrafopredeter"/>
+    <w:link w:val="Ttulo2"/>
+    <w:uiPriority w:val="9"/>
+    <w:rsid w:val="00884252"/>
+    <w:rPr>
+      <w:rFonts w:asciiTheme="majorHAnsi" w:eastAsiaTheme="majorEastAsia" w:hAnsiTheme="majorHAnsi" w:cstheme="majorBidi"/>
+      <w:color w:val="2F5496" w:themeColor="accent1" w:themeShade="BF"/>
+      <w:sz w:val="26"/>
+      <w:szCs w:val="26"/>
+    </w:rPr>
+  </w:style>
+  <w:style w:type="paragraph" w:styleId="Prrafodelista">
+    <w:name w:val="List Paragraph"/>
+    <w:basedOn w:val="Normal"/>
+    <w:uiPriority w:val="34"/>
+    <w:qFormat/>
+    <w:rsid w:val="00884252"/>
+    <w:pPr>
+      <w:spacing w:after="200" w:line="276" w:lineRule="auto"/>
+      <w:ind w:left="720"/>
+      <w:contextualSpacing/>
+    </w:pPr>
+    <w:rPr>
+      <w:lang w:val="es-ES"/>
+    </w:rPr>
+  </w:style>
+  <w:style w:type="paragraph" w:styleId="TDC2">
+    <w:name w:val="toc 2"/>
+    <w:basedOn w:val="Normal"/>
+    <w:next w:val="Normal"/>
+    <w:autoRedefine/>
+    <w:uiPriority w:val="39"/>
+    <w:unhideWhenUsed/>
+    <w:rsid w:val="00884252"/>
+    <w:pPr>
+      <w:spacing w:after="100"/>
+      <w:ind w:left="220"/>
+    </w:pPr>
+  </w:style>
 </w:styles>
 </file>
 
@@ -1372,12 +2330,12 @@
 
 <file path=word/glossary/fontTable.xml><?xml version="1.0" encoding="utf-8"?>
 <w:fonts xmlns:mc="http://schemas.openxmlformats.org/markup-compatibility/2006" xmlns:r="http://schemas.openxmlformats.org/officeDocument/2006/relationships" xmlns:w="http://schemas.openxmlformats.org/wordprocessingml/2006/main" xmlns:w14="http://schemas.microsoft.com/office/word/2010/wordml" xmlns:w15="http://schemas.microsoft.com/office/word/2012/wordml" xmlns:w16se="http://schemas.microsoft.com/office/word/2015/wordml/symex" mc:Ignorable="w14 w15 w16se">
-  <w:font w:name="Calibri">
-    <w:panose1 w:val="020F0502020204030204"/>
-    <w:charset w:val="00"/>
-    <w:family w:val="swiss"/>
+  <w:font w:name="Symbol">
+    <w:panose1 w:val="05050102010706020507"/>
+    <w:charset w:val="02"/>
+    <w:family w:val="roman"/>
     <w:pitch w:val="variable"/>
-    <w:sig w:usb0="E00002FF" w:usb1="4000ACFF" w:usb2="00000001" w:usb3="00000000" w:csb0="0000019F" w:csb1="00000000"/>
+    <w:sig w:usb0="00000000" w:usb1="10000000" w:usb2="00000000" w:usb3="00000000" w:csb0="80000000" w:csb1="00000000"/>
   </w:font>
   <w:font w:name="Times New Roman">
     <w:panose1 w:val="02020603050405020304"/>
@@ -1385,6 +2343,27 @@
     <w:family w:val="roman"/>
     <w:pitch w:val="variable"/>
     <w:sig w:usb0="E0002AFF" w:usb1="C0007843" w:usb2="00000009" w:usb3="00000000" w:csb0="000001FF" w:csb1="00000000"/>
+  </w:font>
+  <w:font w:name="Courier New">
+    <w:panose1 w:val="02070309020205020404"/>
+    <w:charset w:val="00"/>
+    <w:family w:val="modern"/>
+    <w:pitch w:val="fixed"/>
+    <w:sig w:usb0="E0002EFF" w:usb1="C0007843" w:usb2="00000009" w:usb3="00000000" w:csb0="000001FF" w:csb1="00000000"/>
+  </w:font>
+  <w:font w:name="Wingdings">
+    <w:panose1 w:val="05000000000000000000"/>
+    <w:charset w:val="02"/>
+    <w:family w:val="auto"/>
+    <w:pitch w:val="variable"/>
+    <w:sig w:usb0="00000000" w:usb1="10000000" w:usb2="00000000" w:usb3="00000000" w:csb0="80000000" w:csb1="00000000"/>
+  </w:font>
+  <w:font w:name="Calibri">
+    <w:panose1 w:val="020F0502020204030204"/>
+    <w:charset w:val="00"/>
+    <w:family w:val="swiss"/>
+    <w:pitch w:val="variable"/>
+    <w:sig w:usb0="E00002FF" w:usb1="4000ACFF" w:usb2="00000001" w:usb3="00000000" w:csb0="0000019F" w:csb1="00000000"/>
   </w:font>
   <w:font w:name="Arial">
     <w:panose1 w:val="020B0604020202020204"/>
@@ -1419,8 +2398,8 @@
   </w:compat>
   <w:rsids>
     <w:rsidRoot w:val="006202AA"/>
+    <w:rsid w:val="002C12FE"/>
     <w:rsid w:val="006202AA"/>
-    <w:rsid w:val="00DF0F98"/>
   </w:rsids>
   <m:mathPr>
     <m:mathFont m:val="Cambria Math"/>
@@ -2170,7 +3149,7 @@
 </file>
 
 <file path=customXml/itemProps2.xml><?xml version="1.0" encoding="utf-8"?>
-<ds:datastoreItem xmlns:ds="http://schemas.openxmlformats.org/officeDocument/2006/customXml" ds:itemID="{6FC24BD2-4145-41F6-A7DF-3E0B7BE452CA}">
+<ds:datastoreItem xmlns:ds="http://schemas.openxmlformats.org/officeDocument/2006/customXml" ds:itemID="{FE231303-9B4A-46DD-944B-FBE4EA0899DB}">
   <ds:schemaRefs>
     <ds:schemaRef ds:uri="http://schemas.openxmlformats.org/officeDocument/2006/bibliography"/>
   </ds:schemaRefs>

</xml_diff>

<commit_message>
Diagrama Clases y Casos de uso
Se agrega ala documentación el diagrama de clases y casos de uso
</commit_message>
<xml_diff>
--- a/Documentacion.docx
+++ b/Documentacion.docx
@@ -575,8 +575,6 @@
         </w:rPr>
       </w:sdtEndPr>
       <w:sdtContent>
-        <w:bookmarkStart w:id="0" w:name="_GoBack" w:displacedByCustomXml="prev"/>
-        <w:bookmarkEnd w:id="0" w:displacedByCustomXml="prev"/>
         <w:p>
           <w:pPr>
             <w:pStyle w:val="TtuloTDC"/>
@@ -619,7 +617,7 @@
           <w:r>
             <w:fldChar w:fldCharType="separate"/>
           </w:r>
-          <w:hyperlink w:anchor="_Toc480756994" w:history="1">
+          <w:hyperlink w:anchor="_Toc480758517" w:history="1">
             <w:r>
               <w:rPr>
                 <w:rStyle w:val="Hipervnculo"/>
@@ -646,7 +644,7 @@
                 <w:noProof/>
                 <w:webHidden/>
               </w:rPr>
-              <w:instrText xml:space="preserve"> PAGEREF _Toc480756994 \h </w:instrText>
+              <w:instrText xml:space="preserve"> PAGEREF _Toc480758517 \h </w:instrText>
             </w:r>
             <w:r>
               <w:rPr>
@@ -689,7 +687,7 @@
               <w:lang w:eastAsia="es-MX"/>
             </w:rPr>
           </w:pPr>
-          <w:hyperlink w:anchor="_Toc480756995" w:history="1">
+          <w:hyperlink w:anchor="_Toc480758518" w:history="1">
             <w:r>
               <w:rPr>
                 <w:rStyle w:val="Hipervnculo"/>
@@ -716,7 +714,7 @@
                 <w:noProof/>
                 <w:webHidden/>
               </w:rPr>
-              <w:instrText xml:space="preserve"> PAGEREF _Toc480756995 \h </w:instrText>
+              <w:instrText xml:space="preserve"> PAGEREF _Toc480758518 \h </w:instrText>
             </w:r>
             <w:r>
               <w:rPr>
@@ -759,7 +757,7 @@
               <w:lang w:eastAsia="es-MX"/>
             </w:rPr>
           </w:pPr>
-          <w:hyperlink w:anchor="_Toc480756996" w:history="1">
+          <w:hyperlink w:anchor="_Toc480758519" w:history="1">
             <w:r>
               <w:rPr>
                 <w:rStyle w:val="Hipervnculo"/>
@@ -786,7 +784,7 @@
                 <w:noProof/>
                 <w:webHidden/>
               </w:rPr>
-              <w:instrText xml:space="preserve"> PAGEREF _Toc480756996 \h </w:instrText>
+              <w:instrText xml:space="preserve"> PAGEREF _Toc480758519 \h </w:instrText>
             </w:r>
             <w:r>
               <w:rPr>
@@ -824,10 +822,12 @@
               <w:tab w:val="right" w:leader="dot" w:pos="8828"/>
             </w:tabs>
             <w:rPr>
+              <w:rFonts w:eastAsiaTheme="minorEastAsia"/>
               <w:noProof/>
+              <w:lang w:eastAsia="es-MX"/>
             </w:rPr>
           </w:pPr>
-          <w:hyperlink w:anchor="_Toc480756997" w:history="1">
+          <w:hyperlink w:anchor="_Toc480758520" w:history="1">
             <w:r>
               <w:rPr>
                 <w:rStyle w:val="Hipervnculo"/>
@@ -854,7 +854,7 @@
                 <w:noProof/>
                 <w:webHidden/>
               </w:rPr>
-              <w:instrText xml:space="preserve"> PAGEREF _Toc480756997 \h </w:instrText>
+              <w:instrText xml:space="preserve"> PAGEREF _Toc480758520 \h </w:instrText>
             </w:r>
             <w:r>
               <w:rPr>
@@ -892,10 +892,12 @@
               <w:tab w:val="right" w:leader="dot" w:pos="8828"/>
             </w:tabs>
             <w:rPr>
+              <w:rFonts w:eastAsiaTheme="minorEastAsia"/>
               <w:noProof/>
+              <w:lang w:eastAsia="es-MX"/>
             </w:rPr>
           </w:pPr>
-          <w:hyperlink w:anchor="_Toc480756998" w:history="1">
+          <w:hyperlink w:anchor="_Toc480758521" w:history="1">
             <w:r>
               <w:rPr>
                 <w:rStyle w:val="Hipervnculo"/>
@@ -922,7 +924,7 @@
                 <w:noProof/>
                 <w:webHidden/>
               </w:rPr>
-              <w:instrText xml:space="preserve"> PAGEREF _Toc480756998 \h </w:instrText>
+              <w:instrText xml:space="preserve"> PAGEREF _Toc480758521 \h </w:instrText>
             </w:r>
             <w:r>
               <w:rPr>
@@ -943,6 +945,146 @@
                 <w:webHidden/>
               </w:rPr>
               <w:t>3</w:t>
+            </w:r>
+            <w:r>
+              <w:rPr>
+                <w:noProof/>
+                <w:webHidden/>
+              </w:rPr>
+              <w:fldChar w:fldCharType="end"/>
+            </w:r>
+          </w:hyperlink>
+        </w:p>
+        <w:p>
+          <w:pPr>
+            <w:pStyle w:val="TDC1"/>
+            <w:tabs>
+              <w:tab w:val="right" w:leader="dot" w:pos="8828"/>
+            </w:tabs>
+            <w:rPr>
+              <w:rFonts w:eastAsiaTheme="minorEastAsia"/>
+              <w:noProof/>
+              <w:lang w:eastAsia="es-MX"/>
+            </w:rPr>
+          </w:pPr>
+          <w:hyperlink w:anchor="_Toc480758522" w:history="1">
+            <w:r>
+              <w:rPr>
+                <w:rStyle w:val="Hipervnculo"/>
+                <w:noProof/>
+              </w:rPr>
+              <w:t>Diagrama de Casos de Uso</w:t>
+            </w:r>
+            <w:r>
+              <w:rPr>
+                <w:noProof/>
+                <w:webHidden/>
+              </w:rPr>
+              <w:tab/>
+            </w:r>
+            <w:r>
+              <w:rPr>
+                <w:noProof/>
+                <w:webHidden/>
+              </w:rPr>
+              <w:fldChar w:fldCharType="begin"/>
+            </w:r>
+            <w:r>
+              <w:rPr>
+                <w:noProof/>
+                <w:webHidden/>
+              </w:rPr>
+              <w:instrText xml:space="preserve"> PAGEREF _Toc480758522 \h </w:instrText>
+            </w:r>
+            <w:r>
+              <w:rPr>
+                <w:noProof/>
+                <w:webHidden/>
+              </w:rPr>
+            </w:r>
+            <w:r>
+              <w:rPr>
+                <w:noProof/>
+                <w:webHidden/>
+              </w:rPr>
+              <w:fldChar w:fldCharType="separate"/>
+            </w:r>
+            <w:r>
+              <w:rPr>
+                <w:noProof/>
+                <w:webHidden/>
+              </w:rPr>
+              <w:t>4</w:t>
+            </w:r>
+            <w:r>
+              <w:rPr>
+                <w:noProof/>
+                <w:webHidden/>
+              </w:rPr>
+              <w:fldChar w:fldCharType="end"/>
+            </w:r>
+          </w:hyperlink>
+        </w:p>
+        <w:p>
+          <w:pPr>
+            <w:pStyle w:val="TDC1"/>
+            <w:tabs>
+              <w:tab w:val="right" w:leader="dot" w:pos="8828"/>
+            </w:tabs>
+            <w:rPr>
+              <w:rFonts w:eastAsiaTheme="minorEastAsia"/>
+              <w:noProof/>
+              <w:lang w:eastAsia="es-MX"/>
+            </w:rPr>
+          </w:pPr>
+          <w:hyperlink w:anchor="_Toc480758523" w:history="1">
+            <w:r>
+              <w:rPr>
+                <w:rStyle w:val="Hipervnculo"/>
+                <w:noProof/>
+              </w:rPr>
+              <w:t>Diagrama de Clases</w:t>
+            </w:r>
+            <w:r>
+              <w:rPr>
+                <w:noProof/>
+                <w:webHidden/>
+              </w:rPr>
+              <w:tab/>
+            </w:r>
+            <w:r>
+              <w:rPr>
+                <w:noProof/>
+                <w:webHidden/>
+              </w:rPr>
+              <w:fldChar w:fldCharType="begin"/>
+            </w:r>
+            <w:r>
+              <w:rPr>
+                <w:noProof/>
+                <w:webHidden/>
+              </w:rPr>
+              <w:instrText xml:space="preserve"> PAGEREF _Toc480758523 \h </w:instrText>
+            </w:r>
+            <w:r>
+              <w:rPr>
+                <w:noProof/>
+                <w:webHidden/>
+              </w:rPr>
+            </w:r>
+            <w:r>
+              <w:rPr>
+                <w:noProof/>
+                <w:webHidden/>
+              </w:rPr>
+              <w:fldChar w:fldCharType="separate"/>
+            </w:r>
+            <w:r>
+              <w:rPr>
+                <w:noProof/>
+                <w:webHidden/>
+              </w:rPr>
+              <w:t>4</w:t>
             </w:r>
             <w:r>
               <w:rPr>
@@ -984,51 +1126,22 @@
     <w:p/>
     <w:p/>
     <w:p/>
-    <w:p/>
     <w:p>
       <w:pPr>
         <w:tabs>
           <w:tab w:val="left" w:pos="1635"/>
         </w:tabs>
       </w:pPr>
-      <w:r>
-        <w:tab/>
-      </w:r>
+      <w:bookmarkStart w:id="0" w:name="_GoBack"/>
+      <w:bookmarkEnd w:id="0"/>
     </w:p>
     <w:p>
       <w:pPr>
-        <w:tabs>
-          <w:tab w:val="left" w:pos="1635"/>
-        </w:tabs>
-      </w:pPr>
-    </w:p>
-    <w:p>
-      <w:pPr>
-        <w:tabs>
-          <w:tab w:val="left" w:pos="1635"/>
-        </w:tabs>
-      </w:pPr>
-    </w:p>
-    <w:p>
-      <w:pPr>
-        <w:tabs>
-          <w:tab w:val="left" w:pos="1635"/>
-        </w:tabs>
-      </w:pPr>
-    </w:p>
-    <w:p>
-      <w:pPr>
-        <w:tabs>
-          <w:tab w:val="left" w:pos="1635"/>
-        </w:tabs>
-      </w:pPr>
-    </w:p>
-    <w:p>
-      <w:pPr>
         <w:pStyle w:val="Ttulo1"/>
       </w:pPr>
-      <w:bookmarkStart w:id="1" w:name="_Toc480756994"/>
+      <w:bookmarkStart w:id="1" w:name="_Toc480758517"/>
       <w:r>
+        <w:lastRenderedPageBreak/>
         <w:t>Introducción</w:t>
       </w:r>
       <w:bookmarkEnd w:id="1"/>
@@ -1229,8 +1342,9 @@
       <w:pPr>
         <w:pStyle w:val="Ttulo1"/>
       </w:pPr>
-      <w:bookmarkStart w:id="2" w:name="_Toc480756995"/>
+      <w:bookmarkStart w:id="2" w:name="_Toc480758518"/>
       <w:r>
+        <w:lastRenderedPageBreak/>
         <w:t>Diagrama de Gantt</w:t>
       </w:r>
       <w:bookmarkEnd w:id="2"/>
@@ -1325,7 +1439,7 @@
         <w:pStyle w:val="Ttulo1"/>
       </w:pPr>
       <w:bookmarkStart w:id="3" w:name="_Toc475085563"/>
-      <w:bookmarkStart w:id="4" w:name="_Toc480756996"/>
+      <w:bookmarkStart w:id="4" w:name="_Toc480758519"/>
       <w:r>
         <w:t>Lista de requerimientos</w:t>
       </w:r>
@@ -1337,7 +1451,7 @@
         <w:pStyle w:val="Ttulo2"/>
       </w:pPr>
       <w:bookmarkStart w:id="5" w:name="_Toc475085564"/>
-      <w:bookmarkStart w:id="6" w:name="_Toc480756997"/>
+      <w:bookmarkStart w:id="6" w:name="_Toc480758520"/>
       <w:r>
         <w:t>Funcionales:</w:t>
       </w:r>
@@ -1397,7 +1511,7 @@
         <w:pStyle w:val="Ttulo2"/>
       </w:pPr>
       <w:bookmarkStart w:id="7" w:name="_Toc475085565"/>
-      <w:bookmarkStart w:id="8" w:name="_Toc480756998"/>
+      <w:bookmarkStart w:id="8" w:name="_Toc480758521"/>
       <w:r>
         <w:t>No funcionales:</w:t>
       </w:r>
@@ -1417,6 +1531,211 @@
       </w:r>
     </w:p>
     <w:p/>
+    <w:p/>
+    <w:p/>
+    <w:p/>
+    <w:p/>
+    <w:p/>
+    <w:p/>
+    <w:p>
+      <w:pPr>
+        <w:pStyle w:val="Ttulo1"/>
+      </w:pPr>
+      <w:bookmarkStart w:id="9" w:name="_Toc480758522"/>
+      <w:r>
+        <w:lastRenderedPageBreak/>
+        <w:t>Diagrama de Casos de Uso</w:t>
+      </w:r>
+      <w:bookmarkEnd w:id="9"/>
+    </w:p>
+    <w:p/>
+    <w:p/>
+    <w:p>
+      <w:r>
+        <w:rPr>
+          <w:noProof/>
+          <w:lang w:eastAsia="es-MX"/>
+        </w:rPr>
+        <w:drawing>
+          <wp:anchor distT="0" distB="0" distL="114300" distR="114300" simplePos="0" relativeHeight="251662336" behindDoc="1" locked="0" layoutInCell="1" allowOverlap="1">
+            <wp:simplePos x="0" y="0"/>
+            <wp:positionH relativeFrom="margin">
+              <wp:align>right</wp:align>
+            </wp:positionH>
+            <wp:positionV relativeFrom="paragraph">
+              <wp:posOffset>13335</wp:posOffset>
+            </wp:positionV>
+            <wp:extent cx="5612130" cy="3017520"/>
+            <wp:effectExtent l="19050" t="19050" r="26670" b="11430"/>
+            <wp:wrapNone/>
+            <wp:docPr id="3" name="Imagen 3"/>
+            <wp:cNvGraphicFramePr>
+              <a:graphicFrameLocks xmlns:a="http://schemas.openxmlformats.org/drawingml/2006/main" noChangeAspect="1"/>
+            </wp:cNvGraphicFramePr>
+            <a:graphic xmlns:a="http://schemas.openxmlformats.org/drawingml/2006/main">
+              <a:graphicData uri="http://schemas.openxmlformats.org/drawingml/2006/picture">
+                <pic:pic xmlns:pic="http://schemas.openxmlformats.org/drawingml/2006/picture">
+                  <pic:nvPicPr>
+                    <pic:cNvPr id="3" name="DiagramaCasodeUsos.png"/>
+                    <pic:cNvPicPr/>
+                  </pic:nvPicPr>
+                  <pic:blipFill>
+                    <a:blip r:embed="rId10">
+                      <a:extLst>
+                        <a:ext uri="{28A0092B-C50C-407E-A947-70E740481C1C}">
+                          <a14:useLocalDpi xmlns:a14="http://schemas.microsoft.com/office/drawing/2010/main" val="0"/>
+                        </a:ext>
+                      </a:extLst>
+                    </a:blip>
+                    <a:stretch>
+                      <a:fillRect/>
+                    </a:stretch>
+                  </pic:blipFill>
+                  <pic:spPr>
+                    <a:xfrm>
+                      <a:off x="0" y="0"/>
+                      <a:ext cx="5612130" cy="3017520"/>
+                    </a:xfrm>
+                    <a:prstGeom prst="rect">
+                      <a:avLst/>
+                    </a:prstGeom>
+                    <a:ln>
+                      <a:solidFill>
+                        <a:schemeClr val="tx1"/>
+                      </a:solidFill>
+                    </a:ln>
+                  </pic:spPr>
+                </pic:pic>
+              </a:graphicData>
+            </a:graphic>
+            <wp14:sizeRelH relativeFrom="page">
+              <wp14:pctWidth>0</wp14:pctWidth>
+            </wp14:sizeRelH>
+            <wp14:sizeRelV relativeFrom="page">
+              <wp14:pctHeight>0</wp14:pctHeight>
+            </wp14:sizeRelV>
+          </wp:anchor>
+        </w:drawing>
+      </w:r>
+    </w:p>
+    <w:p>
+      <w:pPr>
+        <w:tabs>
+          <w:tab w:val="left" w:pos="1410"/>
+        </w:tabs>
+      </w:pPr>
+      <w:r>
+        <w:tab/>
+      </w:r>
+    </w:p>
+    <w:p/>
+    <w:p/>
+    <w:p/>
+    <w:p/>
+    <w:p/>
+    <w:p/>
+    <w:p/>
+    <w:p/>
+    <w:p/>
+    <w:p/>
+    <w:p>
+      <w:pPr>
+        <w:pStyle w:val="Ttulo1"/>
+      </w:pPr>
+      <w:r>
+        <w:tab/>
+      </w:r>
+      <w:bookmarkStart w:id="10" w:name="_Toc480758523"/>
+      <w:r>
+        <w:t>Diagrama de Clases</w:t>
+      </w:r>
+      <w:bookmarkEnd w:id="10"/>
+    </w:p>
+    <w:p/>
+    <w:p/>
+    <w:p>
+      <w:r>
+        <w:rPr>
+          <w:noProof/>
+          <w:lang w:eastAsia="es-MX"/>
+        </w:rPr>
+        <w:drawing>
+          <wp:anchor distT="0" distB="0" distL="114300" distR="114300" simplePos="0" relativeHeight="251663360" behindDoc="1" locked="0" layoutInCell="1" allowOverlap="1">
+            <wp:simplePos x="0" y="0"/>
+            <wp:positionH relativeFrom="margin">
+              <wp:align>right</wp:align>
+            </wp:positionH>
+            <wp:positionV relativeFrom="paragraph">
+              <wp:posOffset>10160</wp:posOffset>
+            </wp:positionV>
+            <wp:extent cx="5612130" cy="2228850"/>
+            <wp:effectExtent l="19050" t="19050" r="26670" b="19050"/>
+            <wp:wrapNone/>
+            <wp:docPr id="4" name="Imagen 4"/>
+            <wp:cNvGraphicFramePr>
+              <a:graphicFrameLocks xmlns:a="http://schemas.openxmlformats.org/drawingml/2006/main" noChangeAspect="1"/>
+            </wp:cNvGraphicFramePr>
+            <a:graphic xmlns:a="http://schemas.openxmlformats.org/drawingml/2006/main">
+              <a:graphicData uri="http://schemas.openxmlformats.org/drawingml/2006/picture">
+                <pic:pic xmlns:pic="http://schemas.openxmlformats.org/drawingml/2006/picture">
+                  <pic:nvPicPr>
+                    <pic:cNvPr id="4" name="diagramaclases.png"/>
+                    <pic:cNvPicPr/>
+                  </pic:nvPicPr>
+                  <pic:blipFill rotWithShape="1">
+                    <a:blip r:embed="rId11">
+                      <a:extLst>
+                        <a:ext uri="{28A0092B-C50C-407E-A947-70E740481C1C}">
+                          <a14:useLocalDpi xmlns:a14="http://schemas.microsoft.com/office/drawing/2010/main" val="0"/>
+                        </a:ext>
+                      </a:extLst>
+                    </a:blip>
+                    <a:srcRect b="22052"/>
+                    <a:stretch/>
+                  </pic:blipFill>
+                  <pic:spPr bwMode="auto">
+                    <a:xfrm>
+                      <a:off x="0" y="0"/>
+                      <a:ext cx="5612130" cy="2228850"/>
+                    </a:xfrm>
+                    <a:prstGeom prst="rect">
+                      <a:avLst/>
+                    </a:prstGeom>
+                    <a:ln>
+                      <a:solidFill>
+                        <a:schemeClr val="tx1"/>
+                      </a:solidFill>
+                    </a:ln>
+                    <a:extLst>
+                      <a:ext uri="{53640926-AAD7-44D8-BBD7-CCE9431645EC}">
+                        <a14:shadowObscured xmlns:a14="http://schemas.microsoft.com/office/drawing/2010/main"/>
+                      </a:ext>
+                    </a:extLst>
+                  </pic:spPr>
+                </pic:pic>
+              </a:graphicData>
+            </a:graphic>
+            <wp14:sizeRelH relativeFrom="page">
+              <wp14:pctWidth>0</wp14:pctWidth>
+            </wp14:sizeRelH>
+            <wp14:sizeRelV relativeFrom="page">
+              <wp14:pctHeight>0</wp14:pctHeight>
+            </wp14:sizeRelV>
+          </wp:anchor>
+        </w:drawing>
+      </w:r>
+    </w:p>
+    <w:p/>
+    <w:p>
+      <w:pPr>
+        <w:tabs>
+          <w:tab w:val="left" w:pos="2385"/>
+        </w:tabs>
+      </w:pPr>
+      <w:r>
+        <w:tab/>
+      </w:r>
+    </w:p>
     <w:sectPr>
       <w:pgSz w:w="12240" w:h="15840"/>
       <w:pgMar w:top="1417" w:right="1701" w:bottom="1417" w:left="1701" w:header="708" w:footer="708" w:gutter="0"/>
@@ -2092,7 +2411,7 @@
     <w:uiPriority w:val="9"/>
     <w:unhideWhenUsed/>
     <w:qFormat/>
-    <w:rsid w:val="00884252"/>
+    <w:rsid w:val="00550324"/>
     <w:pPr>
       <w:keepNext/>
       <w:keepLines/>
@@ -2101,7 +2420,6 @@
     </w:pPr>
     <w:rPr>
       <w:rFonts w:asciiTheme="majorHAnsi" w:eastAsiaTheme="majorEastAsia" w:hAnsiTheme="majorHAnsi" w:cstheme="majorBidi"/>
-      <w:color w:val="2F5496" w:themeColor="accent1" w:themeShade="BF"/>
       <w:sz w:val="26"/>
       <w:szCs w:val="26"/>
     </w:rPr>
@@ -2248,10 +2566,9 @@
     <w:basedOn w:val="Fuentedeprrafopredeter"/>
     <w:link w:val="Ttulo2"/>
     <w:uiPriority w:val="9"/>
-    <w:rsid w:val="00884252"/>
+    <w:rsid w:val="00550324"/>
     <w:rPr>
       <w:rFonts w:asciiTheme="majorHAnsi" w:eastAsiaTheme="majorEastAsia" w:hAnsiTheme="majorHAnsi" w:cstheme="majorBidi"/>
-      <w:color w:val="2F5496" w:themeColor="accent1" w:themeShade="BF"/>
       <w:sz w:val="26"/>
       <w:szCs w:val="26"/>
     </w:rPr>
@@ -2398,7 +2715,7 @@
   </w:compat>
   <w:rsids>
     <w:rsidRoot w:val="006202AA"/>
-    <w:rsid w:val="002C12FE"/>
+    <w:rsid w:val="000B761E"/>
     <w:rsid w:val="006202AA"/>
   </w:rsids>
   <m:mathPr>
@@ -3149,7 +3466,7 @@
 </file>
 
 <file path=customXml/itemProps2.xml><?xml version="1.0" encoding="utf-8"?>
-<ds:datastoreItem xmlns:ds="http://schemas.openxmlformats.org/officeDocument/2006/customXml" ds:itemID="{FE231303-9B4A-46DD-944B-FBE4EA0899DB}">
+<ds:datastoreItem xmlns:ds="http://schemas.openxmlformats.org/officeDocument/2006/customXml" ds:itemID="{60169AEB-FCCA-4276-9DDF-2AC35A15B26E}">
   <ds:schemaRefs>
     <ds:schemaRef ds:uri="http://schemas.openxmlformats.org/officeDocument/2006/bibliography"/>
   </ds:schemaRefs>

</xml_diff>